<commit_message>
Added Curl request in expected behaviour
</commit_message>
<xml_diff>
--- a/documents/testing/20140521-LGV-Test plan - C9 - HAR Service.docx
+++ b/documents/testing/20140521-LGV-Test plan - C9 - HAR Service.docx
@@ -1,6 +1,6 @@
 
 <file path=word/document.xml><?xml version="1.0" encoding="utf-8"?>
-<w:document xmlns:wpc="http://schemas.microsoft.com/office/word/2010/wordprocessingCanvas" xmlns:mc="http://schemas.openxmlformats.org/markup-compatibility/2006" xmlns:o="urn:schemas-microsoft-com:office:office" xmlns:r="http://schemas.openxmlformats.org/officeDocument/2006/relationships" xmlns:m="http://schemas.openxmlformats.org/officeDocument/2006/math" xmlns:v="urn:schemas-microsoft-com:vml" xmlns:wp14="http://schemas.microsoft.com/office/word/2010/wordprocessingDrawing" xmlns:wp="http://schemas.openxmlformats.org/drawingml/2006/wordprocessingDrawing" xmlns:w10="urn:schemas-microsoft-com:office:word" xmlns:w="http://schemas.openxmlformats.org/wordprocessingml/2006/main" xmlns:w14="http://schemas.microsoft.com/office/word/2010/wordml" xmlns:wpg="http://schemas.microsoft.com/office/word/2010/wordprocessingGroup" xmlns:wpi="http://schemas.microsoft.com/office/word/2010/wordprocessingInk" xmlns:wne="http://schemas.microsoft.com/office/word/2006/wordml" xmlns:wps="http://schemas.microsoft.com/office/word/2010/wordprocessingShape" mc:Ignorable="w14 wp14">
+<w:document xmlns:wpc="http://schemas.microsoft.com/office/word/2010/wordprocessingCanvas" xmlns:mo="http://schemas.microsoft.com/office/mac/office/2008/main" xmlns:mc="http://schemas.openxmlformats.org/markup-compatibility/2006" xmlns:mv="urn:schemas-microsoft-com:mac:vml" xmlns:o="urn:schemas-microsoft-com:office:office" xmlns:r="http://schemas.openxmlformats.org/officeDocument/2006/relationships" xmlns:m="http://schemas.openxmlformats.org/officeDocument/2006/math" xmlns:v="urn:schemas-microsoft-com:vml" xmlns:wp14="http://schemas.microsoft.com/office/word/2010/wordprocessingDrawing" xmlns:wp="http://schemas.openxmlformats.org/drawingml/2006/wordprocessingDrawing" xmlns:w10="urn:schemas-microsoft-com:office:word" xmlns:w="http://schemas.openxmlformats.org/wordprocessingml/2006/main" xmlns:w14="http://schemas.microsoft.com/office/word/2010/wordml" xmlns:wpg="http://schemas.microsoft.com/office/word/2010/wordprocessingGroup" xmlns:wpi="http://schemas.microsoft.com/office/word/2010/wordprocessingInk" xmlns:wne="http://schemas.microsoft.com/office/word/2006/wordml" xmlns:wps="http://schemas.microsoft.com/office/word/2010/wordprocessingShape" mc:Ignorable="w14 wp14">
   <w:body>
     <w:p>
       <w:pPr>
@@ -13,7 +13,7 @@
           <w:color w:val="000000"/>
           <w:sz w:val="21"/>
           <w:szCs w:val="21"/>
-          <w:lang w:val="en-US" w:eastAsia="en-US"/>
+          <w:lang w:val="de-DE"/>
         </w:rPr>
         <w:drawing>
           <wp:inline distT="0" distB="0" distL="0" distR="0" wp14:anchorId="3C5E8A3B" wp14:editId="11E9C663">
@@ -205,7 +205,7 @@
             <w:r>
               <w:rPr>
                 <w:noProof/>
-                <w:lang w:val="en-US" w:eastAsia="en-US"/>
+                <w:lang w:val="de-DE"/>
               </w:rPr>
               <w:drawing>
                 <wp:inline distT="0" distB="0" distL="0" distR="0" wp14:anchorId="506C8C58" wp14:editId="6F50F7A3">
@@ -267,7 +267,7 @@
             <w:r>
               <w:rPr>
                 <w:noProof/>
-                <w:lang w:val="en-US" w:eastAsia="en-US"/>
+                <w:lang w:val="de-DE"/>
               </w:rPr>
               <w:drawing>
                 <wp:inline distT="0" distB="0" distL="0" distR="0" wp14:anchorId="10392918" wp14:editId="7BEA4160">
@@ -1545,7 +1545,7 @@
             <w:hyperlink r:id="rId12" w:history="1">
               <w:r>
                 <w:rPr>
-                  <w:rStyle w:val="Hyperlink"/>
+                  <w:rStyle w:val="Link"/>
                 </w:rPr>
                 <w:t>http://liveandgov.uni-koblenz.de/HAR/api</w:t>
               </w:r>
@@ -1722,8 +1722,6 @@
         </w:rPr>
         <w:t>lassifier, was evaluated in D1.2 and the test plan for the Mobile Sensor Mining Component (C13).</w:t>
       </w:r>
-      <w:bookmarkStart w:id="3" w:name="_GoBack"/>
-      <w:bookmarkEnd w:id="3"/>
     </w:p>
     <w:p>
       <w:pPr>
@@ -2245,6 +2243,76 @@
                 <w:szCs w:val="20"/>
               </w:rPr>
               <w:t>We have preselected sensor samples for each activity. These files can be submitted to the API using a python script. The API shall return the correct classified samples.</w:t>
+            </w:r>
+            <w:r>
+              <w:rPr>
+                <w:color w:val="0070C0"/>
+                <w:sz w:val="20"/>
+                <w:szCs w:val="20"/>
+              </w:rPr>
+              <w:t xml:space="preserve"> The request below should return an activity if `test.csv` is a valid file.</w:t>
+            </w:r>
+            <w:bookmarkStart w:id="3" w:name="_GoBack"/>
+            <w:bookmarkEnd w:id="3"/>
+          </w:p>
+          <w:p>
+            <w:pPr>
+              <w:spacing w:after="0"/>
+              <w:jc w:val="left"/>
+              <w:rPr>
+                <w:color w:val="0070C0"/>
+                <w:sz w:val="20"/>
+                <w:szCs w:val="20"/>
+              </w:rPr>
+            </w:pPr>
+          </w:p>
+          <w:p>
+            <w:pPr>
+              <w:pBdr>
+                <w:top w:val="single" w:sz="6" w:space="5" w:color="DDDDDD"/>
+                <w:left w:val="single" w:sz="6" w:space="8" w:color="DDDDDD"/>
+                <w:bottom w:val="single" w:sz="6" w:space="5" w:color="DDDDDD"/>
+                <w:right w:val="single" w:sz="6" w:space="8" w:color="DDDDDD"/>
+              </w:pBdr>
+              <w:shd w:val="clear" w:color="auto" w:fill="F8F8F8"/>
+              <w:tabs>
+                <w:tab w:val="left" w:pos="916"/>
+                <w:tab w:val="left" w:pos="1832"/>
+                <w:tab w:val="left" w:pos="2748"/>
+                <w:tab w:val="left" w:pos="3664"/>
+                <w:tab w:val="left" w:pos="4580"/>
+                <w:tab w:val="left" w:pos="5496"/>
+                <w:tab w:val="left" w:pos="6412"/>
+                <w:tab w:val="left" w:pos="7328"/>
+                <w:tab w:val="left" w:pos="8244"/>
+                <w:tab w:val="left" w:pos="9160"/>
+                <w:tab w:val="left" w:pos="10076"/>
+                <w:tab w:val="left" w:pos="10992"/>
+                <w:tab w:val="left" w:pos="11908"/>
+                <w:tab w:val="left" w:pos="12824"/>
+                <w:tab w:val="left" w:pos="13740"/>
+                <w:tab w:val="left" w:pos="14656"/>
+              </w:tabs>
+              <w:spacing w:after="0" w:line="285" w:lineRule="atLeast"/>
+              <w:jc w:val="left"/>
+              <w:rPr>
+                <w:rFonts w:ascii="Consolas" w:hAnsi="Consolas" w:cs="Courier"/>
+                <w:color w:val="333333"/>
+                <w:sz w:val="20"/>
+                <w:szCs w:val="20"/>
+                <w:lang w:val="en-US"/>
+              </w:rPr>
+            </w:pPr>
+            <w:r>
+              <w:rPr>
+                <w:rFonts w:ascii="Consolas" w:hAnsi="Consolas" w:cs="Courier"/>
+                <w:color w:val="333333"/>
+                <w:sz w:val="18"/>
+                <w:szCs w:val="18"/>
+                <w:bdr w:val="none" w:sz="0" w:space="0" w:color="auto" w:frame="1"/>
+                <w:lang w:val="en-US"/>
+              </w:rPr>
+              <w:t xml:space="preserve">url -i --form "upfile=@test.csv" http://liveandgov.uni-koblenz.de/HAR/api </w:t>
             </w:r>
           </w:p>
         </w:tc>
@@ -6556,7 +6624,7 @@
 </file>
 
 <file path=word/endnotes.xml><?xml version="1.0" encoding="utf-8"?>
-<w:endnotes xmlns:wpc="http://schemas.microsoft.com/office/word/2010/wordprocessingCanvas" xmlns:mc="http://schemas.openxmlformats.org/markup-compatibility/2006" xmlns:o="urn:schemas-microsoft-com:office:office" xmlns:r="http://schemas.openxmlformats.org/officeDocument/2006/relationships" xmlns:m="http://schemas.openxmlformats.org/officeDocument/2006/math" xmlns:v="urn:schemas-microsoft-com:vml" xmlns:wp14="http://schemas.microsoft.com/office/word/2010/wordprocessingDrawing" xmlns:wp="http://schemas.openxmlformats.org/drawingml/2006/wordprocessingDrawing" xmlns:w10="urn:schemas-microsoft-com:office:word" xmlns:w="http://schemas.openxmlformats.org/wordprocessingml/2006/main" xmlns:w14="http://schemas.microsoft.com/office/word/2010/wordml" xmlns:wpg="http://schemas.microsoft.com/office/word/2010/wordprocessingGroup" xmlns:wpi="http://schemas.microsoft.com/office/word/2010/wordprocessingInk" xmlns:wne="http://schemas.microsoft.com/office/word/2006/wordml" xmlns:wps="http://schemas.microsoft.com/office/word/2010/wordprocessingShape" mc:Ignorable="w14 wp14">
+<w:endnotes xmlns:wpc="http://schemas.microsoft.com/office/word/2010/wordprocessingCanvas" xmlns:mo="http://schemas.microsoft.com/office/mac/office/2008/main" xmlns:mc="http://schemas.openxmlformats.org/markup-compatibility/2006" xmlns:mv="urn:schemas-microsoft-com:mac:vml" xmlns:o="urn:schemas-microsoft-com:office:office" xmlns:r="http://schemas.openxmlformats.org/officeDocument/2006/relationships" xmlns:m="http://schemas.openxmlformats.org/officeDocument/2006/math" xmlns:v="urn:schemas-microsoft-com:vml" xmlns:wp14="http://schemas.microsoft.com/office/word/2010/wordprocessingDrawing" xmlns:wp="http://schemas.openxmlformats.org/drawingml/2006/wordprocessingDrawing" xmlns:w10="urn:schemas-microsoft-com:office:word" xmlns:w="http://schemas.openxmlformats.org/wordprocessingml/2006/main" xmlns:w14="http://schemas.microsoft.com/office/word/2010/wordml" xmlns:wpg="http://schemas.microsoft.com/office/word/2010/wordprocessingGroup" xmlns:wpi="http://schemas.microsoft.com/office/word/2010/wordprocessingInk" xmlns:wne="http://schemas.microsoft.com/office/word/2006/wordml" xmlns:wps="http://schemas.microsoft.com/office/word/2010/wordprocessingShape" mc:Ignorable="w14 wp14">
   <w:endnote w:type="separator" w:id="-1">
     <w:p>
       <w:r>
@@ -6575,7 +6643,7 @@
 </file>
 
 <file path=word/footer1.xml><?xml version="1.0" encoding="utf-8"?>
-<w:ftr xmlns:wpc="http://schemas.microsoft.com/office/word/2010/wordprocessingCanvas" xmlns:mc="http://schemas.openxmlformats.org/markup-compatibility/2006" xmlns:o="urn:schemas-microsoft-com:office:office" xmlns:r="http://schemas.openxmlformats.org/officeDocument/2006/relationships" xmlns:m="http://schemas.openxmlformats.org/officeDocument/2006/math" xmlns:v="urn:schemas-microsoft-com:vml" xmlns:wp14="http://schemas.microsoft.com/office/word/2010/wordprocessingDrawing" xmlns:wp="http://schemas.openxmlformats.org/drawingml/2006/wordprocessingDrawing" xmlns:w10="urn:schemas-microsoft-com:office:word" xmlns:w="http://schemas.openxmlformats.org/wordprocessingml/2006/main" xmlns:w14="http://schemas.microsoft.com/office/word/2010/wordml" xmlns:wpg="http://schemas.microsoft.com/office/word/2010/wordprocessingGroup" xmlns:wpi="http://schemas.microsoft.com/office/word/2010/wordprocessingInk" xmlns:wne="http://schemas.microsoft.com/office/word/2006/wordml" xmlns:wps="http://schemas.microsoft.com/office/word/2010/wordprocessingShape" mc:Ignorable="w14 wp14">
+<w:ftr xmlns:wpc="http://schemas.microsoft.com/office/word/2010/wordprocessingCanvas" xmlns:mo="http://schemas.microsoft.com/office/mac/office/2008/main" xmlns:mc="http://schemas.openxmlformats.org/markup-compatibility/2006" xmlns:mv="urn:schemas-microsoft-com:mac:vml" xmlns:o="urn:schemas-microsoft-com:office:office" xmlns:r="http://schemas.openxmlformats.org/officeDocument/2006/relationships" xmlns:m="http://schemas.openxmlformats.org/officeDocument/2006/math" xmlns:v="urn:schemas-microsoft-com:vml" xmlns:wp14="http://schemas.microsoft.com/office/word/2010/wordprocessingDrawing" xmlns:wp="http://schemas.openxmlformats.org/drawingml/2006/wordprocessingDrawing" xmlns:w10="urn:schemas-microsoft-com:office:word" xmlns:w="http://schemas.openxmlformats.org/wordprocessingml/2006/main" xmlns:w14="http://schemas.microsoft.com/office/word/2010/wordml" xmlns:wpg="http://schemas.microsoft.com/office/word/2010/wordprocessingGroup" xmlns:wpi="http://schemas.microsoft.com/office/word/2010/wordprocessingInk" xmlns:wne="http://schemas.microsoft.com/office/word/2006/wordml" xmlns:wps="http://schemas.microsoft.com/office/word/2010/wordprocessingShape" mc:Ignorable="w14 wp14">
   <w:p>
     <w:pPr>
       <w:pStyle w:val="Fuzeile"/>
@@ -6586,7 +6654,7 @@
     <w:r>
       <w:rPr>
         <w:noProof/>
-        <w:lang w:val="en-US" w:eastAsia="en-US"/>
+        <w:lang w:val="de-DE"/>
       </w:rPr>
       <mc:AlternateContent>
         <mc:Choice Requires="wps">
@@ -6630,7 +6698,7 @@
                         <a:tailEnd/>
                       </a:ln>
                       <a:extLst>
-                        <a:ext uri="{909E8E84-426E-40DD-AFC4-6F175D3DCCD1}">
+                        <a:ext uri="{909E8E84-426E-40dd-AFC4-6F175D3DCCD1}">
                           <a14:hiddenFill xmlns:a14="http://schemas.microsoft.com/office/drawing/2010/main">
                             <a:noFill/>
                           </a14:hiddenFill>
@@ -6678,7 +6746,7 @@
       <w:rPr>
         <w:noProof/>
       </w:rPr>
-      <w:t>3</w:t>
+      <w:t>4</w:t>
     </w:r>
     <w:r>
       <w:rPr>
@@ -6705,7 +6773,7 @@
       <w:rPr>
         <w:noProof/>
       </w:rPr>
-      <w:t>6</w:t>
+      <w:t>7</w:t>
     </w:r>
     <w:r>
       <w:fldChar w:fldCharType="end"/>
@@ -6721,7 +6789,7 @@
 </file>
 
 <file path=word/footnotes.xml><?xml version="1.0" encoding="utf-8"?>
-<w:footnotes xmlns:wpc="http://schemas.microsoft.com/office/word/2010/wordprocessingCanvas" xmlns:mc="http://schemas.openxmlformats.org/markup-compatibility/2006" xmlns:o="urn:schemas-microsoft-com:office:office" xmlns:r="http://schemas.openxmlformats.org/officeDocument/2006/relationships" xmlns:m="http://schemas.openxmlformats.org/officeDocument/2006/math" xmlns:v="urn:schemas-microsoft-com:vml" xmlns:wp14="http://schemas.microsoft.com/office/word/2010/wordprocessingDrawing" xmlns:wp="http://schemas.openxmlformats.org/drawingml/2006/wordprocessingDrawing" xmlns:w10="urn:schemas-microsoft-com:office:word" xmlns:w="http://schemas.openxmlformats.org/wordprocessingml/2006/main" xmlns:w14="http://schemas.microsoft.com/office/word/2010/wordml" xmlns:wpg="http://schemas.microsoft.com/office/word/2010/wordprocessingGroup" xmlns:wpi="http://schemas.microsoft.com/office/word/2010/wordprocessingInk" xmlns:wne="http://schemas.microsoft.com/office/word/2006/wordml" xmlns:wps="http://schemas.microsoft.com/office/word/2010/wordprocessingShape" mc:Ignorable="w14 wp14">
+<w:footnotes xmlns:wpc="http://schemas.microsoft.com/office/word/2010/wordprocessingCanvas" xmlns:mo="http://schemas.microsoft.com/office/mac/office/2008/main" xmlns:mc="http://schemas.openxmlformats.org/markup-compatibility/2006" xmlns:mv="urn:schemas-microsoft-com:mac:vml" xmlns:o="urn:schemas-microsoft-com:office:office" xmlns:r="http://schemas.openxmlformats.org/officeDocument/2006/relationships" xmlns:m="http://schemas.openxmlformats.org/officeDocument/2006/math" xmlns:v="urn:schemas-microsoft-com:vml" xmlns:wp14="http://schemas.microsoft.com/office/word/2010/wordprocessingDrawing" xmlns:wp="http://schemas.openxmlformats.org/drawingml/2006/wordprocessingDrawing" xmlns:w10="urn:schemas-microsoft-com:office:word" xmlns:w="http://schemas.openxmlformats.org/wordprocessingml/2006/main" xmlns:w14="http://schemas.microsoft.com/office/word/2010/wordml" xmlns:wpg="http://schemas.microsoft.com/office/word/2010/wordprocessingGroup" xmlns:wpi="http://schemas.microsoft.com/office/word/2010/wordprocessingInk" xmlns:wne="http://schemas.microsoft.com/office/word/2006/wordml" xmlns:wps="http://schemas.microsoft.com/office/word/2010/wordprocessingShape" mc:Ignorable="w14 wp14">
   <w:footnote w:type="separator" w:id="-1">
     <w:p>
       <w:r>
@@ -6740,7 +6808,7 @@
 </file>
 
 <file path=word/header1.xml><?xml version="1.0" encoding="utf-8"?>
-<w:hdr xmlns:wpc="http://schemas.microsoft.com/office/word/2010/wordprocessingCanvas" xmlns:mc="http://schemas.openxmlformats.org/markup-compatibility/2006" xmlns:o="urn:schemas-microsoft-com:office:office" xmlns:r="http://schemas.openxmlformats.org/officeDocument/2006/relationships" xmlns:m="http://schemas.openxmlformats.org/officeDocument/2006/math" xmlns:v="urn:schemas-microsoft-com:vml" xmlns:wp14="http://schemas.microsoft.com/office/word/2010/wordprocessingDrawing" xmlns:wp="http://schemas.openxmlformats.org/drawingml/2006/wordprocessingDrawing" xmlns:w10="urn:schemas-microsoft-com:office:word" xmlns:w="http://schemas.openxmlformats.org/wordprocessingml/2006/main" xmlns:w14="http://schemas.microsoft.com/office/word/2010/wordml" xmlns:wpg="http://schemas.microsoft.com/office/word/2010/wordprocessingGroup" xmlns:wpi="http://schemas.microsoft.com/office/word/2010/wordprocessingInk" xmlns:wne="http://schemas.microsoft.com/office/word/2006/wordml" xmlns:wps="http://schemas.microsoft.com/office/word/2010/wordprocessingShape" mc:Ignorable="w14 wp14">
+<w:hdr xmlns:wpc="http://schemas.microsoft.com/office/word/2010/wordprocessingCanvas" xmlns:mo="http://schemas.microsoft.com/office/mac/office/2008/main" xmlns:mc="http://schemas.openxmlformats.org/markup-compatibility/2006" xmlns:mv="urn:schemas-microsoft-com:mac:vml" xmlns:o="urn:schemas-microsoft-com:office:office" xmlns:r="http://schemas.openxmlformats.org/officeDocument/2006/relationships" xmlns:m="http://schemas.openxmlformats.org/officeDocument/2006/math" xmlns:v="urn:schemas-microsoft-com:vml" xmlns:wp14="http://schemas.microsoft.com/office/word/2010/wordprocessingDrawing" xmlns:wp="http://schemas.openxmlformats.org/drawingml/2006/wordprocessingDrawing" xmlns:w10="urn:schemas-microsoft-com:office:word" xmlns:w="http://schemas.openxmlformats.org/wordprocessingml/2006/main" xmlns:w14="http://schemas.microsoft.com/office/word/2010/wordml" xmlns:wpg="http://schemas.microsoft.com/office/word/2010/wordprocessingGroup" xmlns:wpi="http://schemas.microsoft.com/office/word/2010/wordprocessingInk" xmlns:wne="http://schemas.microsoft.com/office/word/2006/wordml" xmlns:wps="http://schemas.microsoft.com/office/word/2010/wordprocessingShape" mc:Ignorable="w14 wp14">
   <w:p>
     <w:pPr>
       <w:pStyle w:val="Kopfzeile"/>
@@ -6758,7 +6826,7 @@
         <w:color w:val="000000"/>
         <w:sz w:val="21"/>
         <w:szCs w:val="21"/>
-        <w:lang w:val="en-US" w:eastAsia="en-US"/>
+        <w:lang w:val="de-DE"/>
       </w:rPr>
       <w:drawing>
         <wp:anchor distT="0" distB="0" distL="114300" distR="114300" simplePos="0" relativeHeight="251666432" behindDoc="0" locked="0" layoutInCell="1" allowOverlap="1" wp14:anchorId="548B735B" wp14:editId="04D548FF">
@@ -6824,7 +6892,7 @@
                   </a:ln>
                   <a:extLst>
                     <a:ext uri="{FAA26D3D-D897-4be2-8F04-BA451C77F1D7}">
-                      <ma14:placeholderFlag xmlns:w15="http://schemas.microsoft.com/office/word/2012/wordml" xmlns:ma14="http://schemas.microsoft.com/office/mac/drawingml/2011/main" xmlns:w="http://schemas.openxmlformats.org/wordprocessingml/2006/main" xmlns:w10="urn:schemas-microsoft-com:office:word" xmlns:v="urn:schemas-microsoft-com:vml" xmlns:o="urn:schemas-microsoft-com:office:office" xmlns:mv="urn:schemas-microsoft-com:mac:vml" xmlns:mo="http://schemas.microsoft.com/office/mac/office/2008/main" xmlns=""/>
+                      <ma14:placeholderFlag xmlns:ma14="http://schemas.microsoft.com/office/mac/drawingml/2011/main"/>
                     </a:ext>
                   </a:extLst>
                 </pic:spPr>
@@ -6837,7 +6905,7 @@
     <w:r>
       <w:rPr>
         <w:noProof/>
-        <w:lang w:val="en-US" w:eastAsia="en-US"/>
+        <w:lang w:val="de-DE"/>
       </w:rPr>
       <mc:AlternateContent>
         <mc:Choice Requires="wps">
@@ -6931,7 +6999,7 @@
 </file>
 
 <file path=word/numbering.xml><?xml version="1.0" encoding="utf-8"?>
-<w:numbering xmlns:wpc="http://schemas.microsoft.com/office/word/2010/wordprocessingCanvas" xmlns:mc="http://schemas.openxmlformats.org/markup-compatibility/2006" xmlns:o="urn:schemas-microsoft-com:office:office" xmlns:r="http://schemas.openxmlformats.org/officeDocument/2006/relationships" xmlns:m="http://schemas.openxmlformats.org/officeDocument/2006/math" xmlns:v="urn:schemas-microsoft-com:vml" xmlns:wp14="http://schemas.microsoft.com/office/word/2010/wordprocessingDrawing" xmlns:wp="http://schemas.openxmlformats.org/drawingml/2006/wordprocessingDrawing" xmlns:w10="urn:schemas-microsoft-com:office:word" xmlns:w="http://schemas.openxmlformats.org/wordprocessingml/2006/main" xmlns:w14="http://schemas.microsoft.com/office/word/2010/wordml" xmlns:wpg="http://schemas.microsoft.com/office/word/2010/wordprocessingGroup" xmlns:wpi="http://schemas.microsoft.com/office/word/2010/wordprocessingInk" xmlns:wne="http://schemas.microsoft.com/office/word/2006/wordml" xmlns:wps="http://schemas.microsoft.com/office/word/2010/wordprocessingShape" mc:Ignorable="w14 wp14">
+<w:numbering xmlns:wpc="http://schemas.microsoft.com/office/word/2010/wordprocessingCanvas" xmlns:mo="http://schemas.microsoft.com/office/mac/office/2008/main" xmlns:mc="http://schemas.openxmlformats.org/markup-compatibility/2006" xmlns:mv="urn:schemas-microsoft-com:mac:vml" xmlns:o="urn:schemas-microsoft-com:office:office" xmlns:r="http://schemas.openxmlformats.org/officeDocument/2006/relationships" xmlns:m="http://schemas.openxmlformats.org/officeDocument/2006/math" xmlns:v="urn:schemas-microsoft-com:vml" xmlns:wp14="http://schemas.microsoft.com/office/word/2010/wordprocessingDrawing" xmlns:wp="http://schemas.openxmlformats.org/drawingml/2006/wordprocessingDrawing" xmlns:w10="urn:schemas-microsoft-com:office:word" xmlns:w="http://schemas.openxmlformats.org/wordprocessingml/2006/main" xmlns:w14="http://schemas.microsoft.com/office/word/2010/wordml" xmlns:wpg="http://schemas.microsoft.com/office/word/2010/wordprocessingGroup" xmlns:wpi="http://schemas.microsoft.com/office/word/2010/wordprocessingInk" xmlns:wne="http://schemas.microsoft.com/office/word/2006/wordml" xmlns:wps="http://schemas.microsoft.com/office/word/2010/wordprocessingShape" mc:Ignorable="w14 wp14">
   <w:abstractNum w:abstractNumId="0">
     <w:nsid w:val="FFFFFF89"/>
     <w:multiLevelType w:val="singleLevel"/>
@@ -9716,7 +9784,7 @@
     </w:rPrDefault>
     <w:pPrDefault/>
   </w:docDefaults>
-  <w:latentStyles w:defLockedState="0" w:defUIPriority="0" w:defSemiHidden="1" w:defUnhideWhenUsed="1" w:defQFormat="0" w:count="267">
+  <w:latentStyles w:defLockedState="0" w:defUIPriority="0" w:defSemiHidden="1" w:defUnhideWhenUsed="1" w:defQFormat="0" w:count="276">
     <w:lsdException w:name="Normal" w:semiHidden="0" w:unhideWhenUsed="0" w:qFormat="1"/>
     <w:lsdException w:name="heading 1" w:semiHidden="0" w:uiPriority="9" w:unhideWhenUsed="0" w:qFormat="1"/>
     <w:lsdException w:name="heading 2" w:semiHidden="0" w:uiPriority="9" w:unhideWhenUsed="0" w:qFormat="1"/>
@@ -9881,7 +9949,7 @@
     <w:name w:val="heading 1"/>
     <w:basedOn w:val="Standard"/>
     <w:next w:val="Standard"/>
-    <w:link w:val="berschrift1Zchn"/>
+    <w:link w:val="berschrift1Zeichen"/>
     <w:autoRedefine/>
     <w:uiPriority w:val="9"/>
     <w:qFormat/>
@@ -9911,7 +9979,7 @@
     <w:name w:val="heading 2"/>
     <w:basedOn w:val="Standard"/>
     <w:next w:val="Standard"/>
-    <w:link w:val="berschrift2Zchn"/>
+    <w:link w:val="berschrift2Zeichen"/>
     <w:autoRedefine/>
     <w:uiPriority w:val="9"/>
     <w:qFormat/>
@@ -10009,7 +10077,7 @@
     <w:name w:val="heading 6"/>
     <w:basedOn w:val="Standard"/>
     <w:next w:val="Standard"/>
-    <w:link w:val="berschrift6Zchn"/>
+    <w:link w:val="berschrift6Zeichen"/>
     <w:unhideWhenUsed/>
     <w:qFormat/>
     <w:rsid w:val="00C048A1"/>
@@ -10034,7 +10102,7 @@
     <w:name w:val="heading 7"/>
     <w:basedOn w:val="Standard"/>
     <w:next w:val="Standard"/>
-    <w:link w:val="berschrift7Zchn"/>
+    <w:link w:val="berschrift7Zeichen"/>
     <w:unhideWhenUsed/>
     <w:qFormat/>
     <w:rsid w:val="00C048A1"/>
@@ -10059,7 +10127,7 @@
     <w:name w:val="heading 8"/>
     <w:basedOn w:val="Standard"/>
     <w:next w:val="Standard"/>
-    <w:link w:val="berschrift8Zchn"/>
+    <w:link w:val="berschrift8Zeichen"/>
     <w:unhideWhenUsed/>
     <w:qFormat/>
     <w:rsid w:val="00C048A1"/>
@@ -10084,7 +10152,7 @@
     <w:name w:val="heading 9"/>
     <w:basedOn w:val="Standard"/>
     <w:next w:val="Standard"/>
-    <w:link w:val="berschrift9Zchn"/>
+    <w:link w:val="berschrift9Zeichen"/>
     <w:semiHidden/>
     <w:unhideWhenUsed/>
     <w:qFormat/>
@@ -10108,7 +10176,7 @@
       <w:szCs w:val="20"/>
     </w:rPr>
   </w:style>
-  <w:style w:type="character" w:default="1" w:styleId="Absatz-Standardschriftart">
+  <w:style w:type="character" w:default="1" w:styleId="Absatzstandardschriftart">
     <w:name w:val="Default Paragraph Font"/>
     <w:uiPriority w:val="1"/>
     <w:semiHidden/>
@@ -10260,7 +10328,7 @@
   </w:style>
   <w:style w:type="character" w:styleId="Funotenzeichen">
     <w:name w:val="footnote reference"/>
-    <w:basedOn w:val="Absatz-Standardschriftart"/>
+    <w:basedOn w:val="Absatzstandardschriftart"/>
     <w:semiHidden/>
     <w:rsid w:val="00F712D0"/>
     <w:rPr>
@@ -10295,7 +10363,7 @@
   <w:style w:type="paragraph" w:styleId="Funotentext">
     <w:name w:val="footnote text"/>
     <w:basedOn w:val="Standard"/>
-    <w:link w:val="FunotentextZchn"/>
+    <w:link w:val="FunotentextZeichen"/>
     <w:semiHidden/>
     <w:rsid w:val="00F712D0"/>
     <w:pPr>
@@ -10343,9 +10411,9 @@
       </w:numPr>
     </w:pPr>
   </w:style>
-  <w:style w:type="character" w:styleId="Hyperlink">
+  <w:style w:type="character" w:styleId="Link">
     <w:name w:val="Hyperlink"/>
-    <w:basedOn w:val="Absatz-Standardschriftart"/>
+    <w:basedOn w:val="Absatzstandardschriftart"/>
     <w:uiPriority w:val="99"/>
     <w:rsid w:val="00A11108"/>
     <w:rPr>
@@ -10370,7 +10438,7 @@
   </w:style>
   <w:style w:type="character" w:styleId="Kommentarzeichen">
     <w:name w:val="annotation reference"/>
-    <w:basedOn w:val="Absatz-Standardschriftart"/>
+    <w:basedOn w:val="Absatzstandardschriftart"/>
     <w:uiPriority w:val="99"/>
     <w:semiHidden/>
     <w:rsid w:val="00C2294F"/>
@@ -10382,7 +10450,7 @@
   <w:style w:type="paragraph" w:styleId="Kommentartext">
     <w:name w:val="annotation text"/>
     <w:basedOn w:val="Standard"/>
-    <w:link w:val="KommentartextZchn"/>
+    <w:link w:val="KommentartextZeichen"/>
     <w:semiHidden/>
     <w:rsid w:val="00C2294F"/>
     <w:rPr>
@@ -10425,7 +10493,7 @@
   </w:style>
   <w:style w:type="character" w:customStyle="1" w:styleId="CodeComment">
     <w:name w:val="CodeComment"/>
-    <w:basedOn w:val="Absatz-Standardschriftart"/>
+    <w:basedOn w:val="Absatzstandardschriftart"/>
     <w:rsid w:val="00EA3E12"/>
     <w:rPr>
       <w:b/>
@@ -10447,9 +10515,9 @@
       <w:lang w:val="en-US" w:eastAsia="en-US"/>
     </w:rPr>
   </w:style>
-  <w:style w:type="character" w:customStyle="1" w:styleId="berschrift2Zchn">
-    <w:name w:val="Überschrift 2 Zchn"/>
-    <w:basedOn w:val="Absatz-Standardschriftart"/>
+  <w:style w:type="character" w:customStyle="1" w:styleId="berschrift2Zeichen">
+    <w:name w:val="Überschrift 2 Zeichen"/>
+    <w:basedOn w:val="Absatzstandardschriftart"/>
     <w:link w:val="berschrift2"/>
     <w:uiPriority w:val="9"/>
     <w:rsid w:val="006C4D10"/>
@@ -10522,9 +10590,9 @@
       <w:szCs w:val="20"/>
     </w:rPr>
   </w:style>
-  <w:style w:type="character" w:styleId="BesuchterHyperlink">
+  <w:style w:type="character" w:styleId="GesichteterLink">
     <w:name w:val="FollowedHyperlink"/>
-    <w:basedOn w:val="Absatz-Standardschriftart"/>
+    <w:basedOn w:val="Absatzstandardschriftart"/>
     <w:rsid w:val="00C67B0B"/>
     <w:rPr>
       <w:color w:val="800080"/>
@@ -10533,7 +10601,7 @@
   </w:style>
   <w:style w:type="character" w:styleId="Seitenzahl">
     <w:name w:val="page number"/>
-    <w:basedOn w:val="Absatz-Standardschriftart"/>
+    <w:basedOn w:val="Absatzstandardschriftart"/>
     <w:rsid w:val="00715CBF"/>
   </w:style>
   <w:style w:type="paragraph" w:customStyle="1" w:styleId="CellHeader">
@@ -10551,7 +10619,7 @@
   </w:style>
   <w:style w:type="character" w:customStyle="1" w:styleId="cellCar">
     <w:name w:val="cell Car"/>
-    <w:basedOn w:val="Absatz-Standardschriftart"/>
+    <w:basedOn w:val="Absatzstandardschriftart"/>
     <w:link w:val="cell"/>
     <w:rsid w:val="00A11108"/>
     <w:rPr>
@@ -10635,7 +10703,7 @@
   </w:style>
   <w:style w:type="character" w:customStyle="1" w:styleId="Code">
     <w:name w:val="Code"/>
-    <w:basedOn w:val="Absatz-Standardschriftart"/>
+    <w:basedOn w:val="Absatzstandardschriftart"/>
     <w:rsid w:val="00124D52"/>
     <w:rPr>
       <w:rFonts w:ascii="Courier New" w:hAnsi="Courier New"/>
@@ -10648,7 +10716,7 @@
   </w:style>
   <w:style w:type="character" w:customStyle="1" w:styleId="deck">
     <w:name w:val="deck"/>
-    <w:basedOn w:val="Absatz-Standardschriftart"/>
+    <w:basedOn w:val="Absatzstandardschriftart"/>
     <w:rsid w:val="00B339BB"/>
   </w:style>
   <w:style w:type="paragraph" w:customStyle="1" w:styleId="Appendix">
@@ -10880,7 +10948,7 @@
   </w:style>
   <w:style w:type="character" w:customStyle="1" w:styleId="StyleLatinArialComplexArialLatin16ptLatinBold0">
     <w:name w:val="Style (Latin) Arial (Complex) Arial (Latin) 16 pt (Latin) Bold"/>
-    <w:basedOn w:val="Absatz-Standardschriftart"/>
+    <w:basedOn w:val="Absatzstandardschriftart"/>
     <w:rsid w:val="00A11108"/>
     <w:rPr>
       <w:rFonts w:ascii="Calibri" w:hAnsi="Calibri" w:cs="Arial"/>
@@ -11005,9 +11073,9 @@
       </w:tcPr>
     </w:tblStylePr>
   </w:style>
-  <w:style w:type="character" w:customStyle="1" w:styleId="berschrift6Zchn">
-    <w:name w:val="Überschrift 6 Zchn"/>
-    <w:basedOn w:val="Absatz-Standardschriftart"/>
+  <w:style w:type="character" w:customStyle="1" w:styleId="berschrift6Zeichen">
+    <w:name w:val="Überschrift 6 Zeichen"/>
+    <w:basedOn w:val="Absatzstandardschriftart"/>
     <w:link w:val="berschrift6"/>
     <w:rsid w:val="00C048A1"/>
     <w:rPr>
@@ -11019,9 +11087,9 @@
       <w:lang w:val="en-GB"/>
     </w:rPr>
   </w:style>
-  <w:style w:type="character" w:customStyle="1" w:styleId="berschrift7Zchn">
-    <w:name w:val="Überschrift 7 Zchn"/>
-    <w:basedOn w:val="Absatz-Standardschriftart"/>
+  <w:style w:type="character" w:customStyle="1" w:styleId="berschrift7Zeichen">
+    <w:name w:val="Überschrift 7 Zeichen"/>
+    <w:basedOn w:val="Absatzstandardschriftart"/>
     <w:link w:val="berschrift7"/>
     <w:rsid w:val="00C048A1"/>
     <w:rPr>
@@ -11033,9 +11101,9 @@
       <w:lang w:val="en-GB"/>
     </w:rPr>
   </w:style>
-  <w:style w:type="character" w:customStyle="1" w:styleId="berschrift8Zchn">
-    <w:name w:val="Überschrift 8 Zchn"/>
-    <w:basedOn w:val="Absatz-Standardschriftart"/>
+  <w:style w:type="character" w:customStyle="1" w:styleId="berschrift8Zeichen">
+    <w:name w:val="Überschrift 8 Zeichen"/>
+    <w:basedOn w:val="Absatzstandardschriftart"/>
     <w:link w:val="berschrift8"/>
     <w:rsid w:val="00C048A1"/>
     <w:rPr>
@@ -11046,9 +11114,9 @@
       <w:lang w:val="en-GB"/>
     </w:rPr>
   </w:style>
-  <w:style w:type="character" w:customStyle="1" w:styleId="berschrift9Zchn">
-    <w:name w:val="Überschrift 9 Zchn"/>
-    <w:basedOn w:val="Absatz-Standardschriftart"/>
+  <w:style w:type="character" w:customStyle="1" w:styleId="berschrift9Zeichen">
+    <w:name w:val="Überschrift 9 Zeichen"/>
+    <w:basedOn w:val="Absatzstandardschriftart"/>
     <w:link w:val="berschrift9"/>
     <w:semiHidden/>
     <w:rsid w:val="00C048A1"/>
@@ -11064,7 +11132,7 @@
   </w:style>
   <w:style w:type="character" w:customStyle="1" w:styleId="apple-converted-space">
     <w:name w:val="apple-converted-space"/>
-    <w:basedOn w:val="Absatz-Standardschriftart"/>
+    <w:basedOn w:val="Absatzstandardschriftart"/>
     <w:rsid w:val="00AC5BA1"/>
   </w:style>
   <w:style w:type="paragraph" w:customStyle="1" w:styleId="Koptekst2">
@@ -11104,9 +11172,9 @@
       <w:lang w:val="nl-NL" w:eastAsia="en-US"/>
     </w:rPr>
   </w:style>
-  <w:style w:type="character" w:customStyle="1" w:styleId="KommentartextZchn">
-    <w:name w:val="Kommentartext Zchn"/>
-    <w:basedOn w:val="Absatz-Standardschriftart"/>
+  <w:style w:type="character" w:customStyle="1" w:styleId="KommentartextZeichen">
+    <w:name w:val="Kommentartext Zeichen"/>
+    <w:basedOn w:val="Absatzstandardschriftart"/>
     <w:link w:val="Kommentartext"/>
     <w:uiPriority w:val="99"/>
     <w:semiHidden/>
@@ -11164,7 +11232,7 @@
   </w:style>
   <w:style w:type="character" w:customStyle="1" w:styleId="bulletChar">
     <w:name w:val="bullet Char"/>
-    <w:basedOn w:val="Absatz-Standardschriftart"/>
+    <w:basedOn w:val="Absatzstandardschriftart"/>
     <w:link w:val="bullet"/>
     <w:rsid w:val="005B1FE0"/>
     <w:rPr>
@@ -11173,9 +11241,9 @@
       <w:lang w:val="fi-FI" w:eastAsia="en-GB"/>
     </w:rPr>
   </w:style>
-  <w:style w:type="character" w:styleId="Fett">
+  <w:style w:type="character" w:styleId="Betont">
     <w:name w:val="Strong"/>
-    <w:basedOn w:val="Absatz-Standardschriftart"/>
+    <w:basedOn w:val="Absatzstandardschriftart"/>
     <w:uiPriority w:val="22"/>
     <w:qFormat/>
     <w:rsid w:val="0081190F"/>
@@ -11232,9 +11300,9 @@
       </w:tcPr>
     </w:tblStylePr>
   </w:style>
-  <w:style w:type="character" w:customStyle="1" w:styleId="FunotentextZchn">
-    <w:name w:val="Fußnotentext Zchn"/>
-    <w:basedOn w:val="Absatz-Standardschriftart"/>
+  <w:style w:type="character" w:customStyle="1" w:styleId="FunotentextZeichen">
+    <w:name w:val="Fußnotentext Zeichen"/>
+    <w:basedOn w:val="Absatzstandardschriftart"/>
     <w:link w:val="Funotentext"/>
     <w:semiHidden/>
     <w:rsid w:val="00CE1C5A"/>
@@ -11245,9 +11313,9 @@
       <w:lang w:val="en-GB" w:eastAsia="he-IL" w:bidi="he-IL"/>
     </w:rPr>
   </w:style>
-  <w:style w:type="character" w:styleId="Hervorhebung">
+  <w:style w:type="character" w:styleId="Herausstellen">
     <w:name w:val="Emphasis"/>
-    <w:basedOn w:val="Absatz-Standardschriftart"/>
+    <w:basedOn w:val="Absatzstandardschriftart"/>
     <w:uiPriority w:val="20"/>
     <w:qFormat/>
     <w:rsid w:val="005B6E8A"/>
@@ -11259,7 +11327,7 @@
   <w:style w:type="paragraph" w:styleId="Dokumentstruktur">
     <w:name w:val="Document Map"/>
     <w:basedOn w:val="Standard"/>
-    <w:link w:val="DokumentstrukturZchn"/>
+    <w:link w:val="DokumentstrukturZeichen"/>
     <w:semiHidden/>
     <w:unhideWhenUsed/>
     <w:rsid w:val="005C68B9"/>
@@ -11271,9 +11339,9 @@
       <w:szCs w:val="24"/>
     </w:rPr>
   </w:style>
-  <w:style w:type="character" w:customStyle="1" w:styleId="DokumentstrukturZchn">
-    <w:name w:val="Dokumentstruktur Zchn"/>
-    <w:basedOn w:val="Absatz-Standardschriftart"/>
+  <w:style w:type="character" w:customStyle="1" w:styleId="DokumentstrukturZeichen">
+    <w:name w:val="Dokumentstruktur Zeichen"/>
+    <w:basedOn w:val="Absatzstandardschriftart"/>
     <w:link w:val="Dokumentstruktur"/>
     <w:semiHidden/>
     <w:rsid w:val="005C68B9"/>
@@ -11284,7 +11352,7 @@
   </w:style>
   <w:style w:type="character" w:styleId="Platzhaltertext">
     <w:name w:val="Placeholder Text"/>
-    <w:basedOn w:val="Absatz-Standardschriftart"/>
+    <w:basedOn w:val="Absatzstandardschriftart"/>
     <w:uiPriority w:val="99"/>
     <w:semiHidden/>
     <w:rsid w:val="00B544D4"/>
@@ -11308,7 +11376,7 @@
   </w:style>
   <w:style w:type="character" w:customStyle="1" w:styleId="RowHeading">
     <w:name w:val="Row Heading"/>
-    <w:basedOn w:val="Absatz-Standardschriftart"/>
+    <w:basedOn w:val="Absatzstandardschriftart"/>
     <w:rsid w:val="00B544D4"/>
     <w:rPr>
       <w:rFonts w:ascii="Verdana" w:hAnsi="Verdana"/>
@@ -11319,7 +11387,7 @@
   </w:style>
   <w:style w:type="character" w:styleId="SchwacheHervorhebung">
     <w:name w:val="Subtle Emphasis"/>
-    <w:basedOn w:val="Absatz-Standardschriftart"/>
+    <w:basedOn w:val="Absatzstandardschriftart"/>
     <w:uiPriority w:val="19"/>
     <w:qFormat/>
     <w:rsid w:val="00B544D4"/>
@@ -11331,12 +11399,12 @@
   </w:style>
   <w:style w:type="character" w:customStyle="1" w:styleId="property">
     <w:name w:val="property"/>
-    <w:basedOn w:val="Absatz-Standardschriftart"/>
+    <w:basedOn w:val="Absatzstandardschriftart"/>
     <w:rsid w:val="00B544D4"/>
   </w:style>
   <w:style w:type="character" w:customStyle="1" w:styleId="type-string">
     <w:name w:val="type-string"/>
-    <w:basedOn w:val="Absatz-Standardschriftart"/>
+    <w:basedOn w:val="Absatzstandardschriftart"/>
     <w:rsid w:val="00B544D4"/>
   </w:style>
   <w:style w:type="paragraph" w:customStyle="1" w:styleId="Normal2">
@@ -11352,9 +11420,9 @@
       <w:lang w:val="en-US" w:eastAsia="ja-JP"/>
     </w:rPr>
   </w:style>
-  <w:style w:type="character" w:customStyle="1" w:styleId="berschrift1Zchn">
-    <w:name w:val="Überschrift 1 Zchn"/>
-    <w:basedOn w:val="Absatz-Standardschriftart"/>
+  <w:style w:type="character" w:customStyle="1" w:styleId="berschrift1Zeichen">
+    <w:name w:val="Überschrift 1 Zeichen"/>
+    <w:basedOn w:val="Absatzstandardschriftart"/>
     <w:link w:val="berschrift1"/>
     <w:uiPriority w:val="9"/>
     <w:rsid w:val="006C4D10"/>
@@ -11414,7 +11482,7 @@
 </file>
 
 <file path=word/stylesWithEffects.xml><?xml version="1.0" encoding="utf-8"?>
-<w:styles xmlns:wpc="http://schemas.microsoft.com/office/word/2010/wordprocessingCanvas" xmlns:mc="http://schemas.openxmlformats.org/markup-compatibility/2006" xmlns:o="urn:schemas-microsoft-com:office:office" xmlns:r="http://schemas.openxmlformats.org/officeDocument/2006/relationships" xmlns:m="http://schemas.openxmlformats.org/officeDocument/2006/math" xmlns:v="urn:schemas-microsoft-com:vml" xmlns:wp14="http://schemas.microsoft.com/office/word/2010/wordprocessingDrawing" xmlns:wp="http://schemas.openxmlformats.org/drawingml/2006/wordprocessingDrawing" xmlns:w10="urn:schemas-microsoft-com:office:word" xmlns:w="http://schemas.openxmlformats.org/wordprocessingml/2006/main" xmlns:w14="http://schemas.microsoft.com/office/word/2010/wordml" xmlns:wpg="http://schemas.microsoft.com/office/word/2010/wordprocessingGroup" xmlns:wpi="http://schemas.microsoft.com/office/word/2010/wordprocessingInk" xmlns:wne="http://schemas.microsoft.com/office/word/2006/wordml" xmlns:wps="http://schemas.microsoft.com/office/word/2010/wordprocessingShape" mc:Ignorable="w14 wp14">
+<w:styles xmlns:wpc="http://schemas.microsoft.com/office/word/2010/wordprocessingCanvas" xmlns:mo="http://schemas.microsoft.com/office/mac/office/2008/main" xmlns:mc="http://schemas.openxmlformats.org/markup-compatibility/2006" xmlns:mv="urn:schemas-microsoft-com:mac:vml" xmlns:o="urn:schemas-microsoft-com:office:office" xmlns:r="http://schemas.openxmlformats.org/officeDocument/2006/relationships" xmlns:m="http://schemas.openxmlformats.org/officeDocument/2006/math" xmlns:v="urn:schemas-microsoft-com:vml" xmlns:wp14="http://schemas.microsoft.com/office/word/2010/wordprocessingDrawing" xmlns:wp="http://schemas.openxmlformats.org/drawingml/2006/wordprocessingDrawing" xmlns:w10="urn:schemas-microsoft-com:office:word" xmlns:w="http://schemas.openxmlformats.org/wordprocessingml/2006/main" xmlns:w14="http://schemas.microsoft.com/office/word/2010/wordml" xmlns:wpg="http://schemas.microsoft.com/office/word/2010/wordprocessingGroup" xmlns:wpi="http://schemas.microsoft.com/office/word/2010/wordprocessingInk" xmlns:wne="http://schemas.microsoft.com/office/word/2006/wordml" xmlns:wps="http://schemas.microsoft.com/office/word/2010/wordprocessingShape" mc:Ignorable="w14 wp14">
   <w:docDefaults>
     <w:rPrDefault>
       <w:rPr>
@@ -11426,7 +11494,7 @@
     </w:rPrDefault>
     <w:pPrDefault/>
   </w:docDefaults>
-  <w:latentStyles w:defLockedState="0" w:defUIPriority="0" w:defSemiHidden="1" w:defUnhideWhenUsed="1" w:defQFormat="0" w:count="267">
+  <w:latentStyles w:defLockedState="0" w:defUIPriority="0" w:defSemiHidden="1" w:defUnhideWhenUsed="1" w:defQFormat="0" w:count="276">
     <w:lsdException w:name="Normal" w:semiHidden="0" w:unhideWhenUsed="0" w:qFormat="1"/>
     <w:lsdException w:name="heading 1" w:semiHidden="0" w:uiPriority="9" w:unhideWhenUsed="0" w:qFormat="1"/>
     <w:lsdException w:name="heading 2" w:semiHidden="0" w:uiPriority="9" w:unhideWhenUsed="0" w:qFormat="1"/>
@@ -11591,7 +11659,7 @@
     <w:name w:val="heading 1"/>
     <w:basedOn w:val="Standard"/>
     <w:next w:val="Standard"/>
-    <w:link w:val="berschrift1Zchn"/>
+    <w:link w:val="berschrift1Zeichen"/>
     <w:autoRedefine/>
     <w:uiPriority w:val="9"/>
     <w:qFormat/>
@@ -11621,7 +11689,7 @@
     <w:name w:val="heading 2"/>
     <w:basedOn w:val="Standard"/>
     <w:next w:val="Standard"/>
-    <w:link w:val="berschrift2Zchn"/>
+    <w:link w:val="berschrift2Zeichen"/>
     <w:autoRedefine/>
     <w:uiPriority w:val="9"/>
     <w:qFormat/>
@@ -11719,7 +11787,7 @@
     <w:name w:val="heading 6"/>
     <w:basedOn w:val="Standard"/>
     <w:next w:val="Standard"/>
-    <w:link w:val="berschrift6Zchn"/>
+    <w:link w:val="berschrift6Zeichen"/>
     <w:unhideWhenUsed/>
     <w:qFormat/>
     <w:rsid w:val="00C048A1"/>
@@ -11744,7 +11812,7 @@
     <w:name w:val="heading 7"/>
     <w:basedOn w:val="Standard"/>
     <w:next w:val="Standard"/>
-    <w:link w:val="berschrift7Zchn"/>
+    <w:link w:val="berschrift7Zeichen"/>
     <w:unhideWhenUsed/>
     <w:qFormat/>
     <w:rsid w:val="00C048A1"/>
@@ -11769,7 +11837,7 @@
     <w:name w:val="heading 8"/>
     <w:basedOn w:val="Standard"/>
     <w:next w:val="Standard"/>
-    <w:link w:val="berschrift8Zchn"/>
+    <w:link w:val="berschrift8Zeichen"/>
     <w:unhideWhenUsed/>
     <w:qFormat/>
     <w:rsid w:val="00C048A1"/>
@@ -11794,7 +11862,7 @@
     <w:name w:val="heading 9"/>
     <w:basedOn w:val="Standard"/>
     <w:next w:val="Standard"/>
-    <w:link w:val="berschrift9Zchn"/>
+    <w:link w:val="berschrift9Zeichen"/>
     <w:semiHidden/>
     <w:unhideWhenUsed/>
     <w:qFormat/>
@@ -11818,7 +11886,7 @@
       <w:szCs w:val="20"/>
     </w:rPr>
   </w:style>
-  <w:style w:type="character" w:default="1" w:styleId="Absatz-Standardschriftart">
+  <w:style w:type="character" w:default="1" w:styleId="Absatzstandardschriftart">
     <w:name w:val="Default Paragraph Font"/>
     <w:uiPriority w:val="1"/>
     <w:semiHidden/>
@@ -11970,7 +12038,7 @@
   </w:style>
   <w:style w:type="character" w:styleId="Funotenzeichen">
     <w:name w:val="footnote reference"/>
-    <w:basedOn w:val="Absatz-Standardschriftart"/>
+    <w:basedOn w:val="Absatzstandardschriftart"/>
     <w:semiHidden/>
     <w:rsid w:val="00F712D0"/>
     <w:rPr>
@@ -12005,7 +12073,7 @@
   <w:style w:type="paragraph" w:styleId="Funotentext">
     <w:name w:val="footnote text"/>
     <w:basedOn w:val="Standard"/>
-    <w:link w:val="FunotentextZchn"/>
+    <w:link w:val="FunotentextZeichen"/>
     <w:semiHidden/>
     <w:rsid w:val="00F712D0"/>
     <w:pPr>
@@ -12053,9 +12121,9 @@
       </w:numPr>
     </w:pPr>
   </w:style>
-  <w:style w:type="character" w:styleId="Hyperlink">
+  <w:style w:type="character" w:styleId="Link">
     <w:name w:val="Hyperlink"/>
-    <w:basedOn w:val="Absatz-Standardschriftart"/>
+    <w:basedOn w:val="Absatzstandardschriftart"/>
     <w:uiPriority w:val="99"/>
     <w:rsid w:val="00A11108"/>
     <w:rPr>
@@ -12080,7 +12148,7 @@
   </w:style>
   <w:style w:type="character" w:styleId="Kommentarzeichen">
     <w:name w:val="annotation reference"/>
-    <w:basedOn w:val="Absatz-Standardschriftart"/>
+    <w:basedOn w:val="Absatzstandardschriftart"/>
     <w:uiPriority w:val="99"/>
     <w:semiHidden/>
     <w:rsid w:val="00C2294F"/>
@@ -12092,7 +12160,7 @@
   <w:style w:type="paragraph" w:styleId="Kommentartext">
     <w:name w:val="annotation text"/>
     <w:basedOn w:val="Standard"/>
-    <w:link w:val="KommentartextZchn"/>
+    <w:link w:val="KommentartextZeichen"/>
     <w:semiHidden/>
     <w:rsid w:val="00C2294F"/>
     <w:rPr>
@@ -12135,7 +12203,7 @@
   </w:style>
   <w:style w:type="character" w:customStyle="1" w:styleId="CodeComment">
     <w:name w:val="CodeComment"/>
-    <w:basedOn w:val="Absatz-Standardschriftart"/>
+    <w:basedOn w:val="Absatzstandardschriftart"/>
     <w:rsid w:val="00EA3E12"/>
     <w:rPr>
       <w:b/>
@@ -12157,9 +12225,9 @@
       <w:lang w:val="en-US" w:eastAsia="en-US"/>
     </w:rPr>
   </w:style>
-  <w:style w:type="character" w:customStyle="1" w:styleId="berschrift2Zchn">
-    <w:name w:val="Überschrift 2 Zchn"/>
-    <w:basedOn w:val="Absatz-Standardschriftart"/>
+  <w:style w:type="character" w:customStyle="1" w:styleId="berschrift2Zeichen">
+    <w:name w:val="Überschrift 2 Zeichen"/>
+    <w:basedOn w:val="Absatzstandardschriftart"/>
     <w:link w:val="berschrift2"/>
     <w:uiPriority w:val="9"/>
     <w:rsid w:val="006C4D10"/>
@@ -12232,9 +12300,9 @@
       <w:szCs w:val="20"/>
     </w:rPr>
   </w:style>
-  <w:style w:type="character" w:styleId="BesuchterHyperlink">
+  <w:style w:type="character" w:styleId="GesichteterLink">
     <w:name w:val="FollowedHyperlink"/>
-    <w:basedOn w:val="Absatz-Standardschriftart"/>
+    <w:basedOn w:val="Absatzstandardschriftart"/>
     <w:rsid w:val="00C67B0B"/>
     <w:rPr>
       <w:color w:val="800080"/>
@@ -12243,7 +12311,7 @@
   </w:style>
   <w:style w:type="character" w:styleId="Seitenzahl">
     <w:name w:val="page number"/>
-    <w:basedOn w:val="Absatz-Standardschriftart"/>
+    <w:basedOn w:val="Absatzstandardschriftart"/>
     <w:rsid w:val="00715CBF"/>
   </w:style>
   <w:style w:type="paragraph" w:customStyle="1" w:styleId="CellHeader">
@@ -12261,7 +12329,7 @@
   </w:style>
   <w:style w:type="character" w:customStyle="1" w:styleId="cellCar">
     <w:name w:val="cell Car"/>
-    <w:basedOn w:val="Absatz-Standardschriftart"/>
+    <w:basedOn w:val="Absatzstandardschriftart"/>
     <w:link w:val="cell"/>
     <w:rsid w:val="00A11108"/>
     <w:rPr>
@@ -12345,7 +12413,7 @@
   </w:style>
   <w:style w:type="character" w:customStyle="1" w:styleId="Code">
     <w:name w:val="Code"/>
-    <w:basedOn w:val="Absatz-Standardschriftart"/>
+    <w:basedOn w:val="Absatzstandardschriftart"/>
     <w:rsid w:val="00124D52"/>
     <w:rPr>
       <w:rFonts w:ascii="Courier New" w:hAnsi="Courier New"/>
@@ -12358,7 +12426,7 @@
   </w:style>
   <w:style w:type="character" w:customStyle="1" w:styleId="deck">
     <w:name w:val="deck"/>
-    <w:basedOn w:val="Absatz-Standardschriftart"/>
+    <w:basedOn w:val="Absatzstandardschriftart"/>
     <w:rsid w:val="00B339BB"/>
   </w:style>
   <w:style w:type="paragraph" w:customStyle="1" w:styleId="Appendix">
@@ -12590,7 +12658,7 @@
   </w:style>
   <w:style w:type="character" w:customStyle="1" w:styleId="StyleLatinArialComplexArialLatin16ptLatinBold0">
     <w:name w:val="Style (Latin) Arial (Complex) Arial (Latin) 16 pt (Latin) Bold"/>
-    <w:basedOn w:val="Absatz-Standardschriftart"/>
+    <w:basedOn w:val="Absatzstandardschriftart"/>
     <w:rsid w:val="00A11108"/>
     <w:rPr>
       <w:rFonts w:ascii="Calibri" w:hAnsi="Calibri" w:cs="Arial"/>
@@ -12715,9 +12783,9 @@
       </w:tcPr>
     </w:tblStylePr>
   </w:style>
-  <w:style w:type="character" w:customStyle="1" w:styleId="berschrift6Zchn">
-    <w:name w:val="Überschrift 6 Zchn"/>
-    <w:basedOn w:val="Absatz-Standardschriftart"/>
+  <w:style w:type="character" w:customStyle="1" w:styleId="berschrift6Zeichen">
+    <w:name w:val="Überschrift 6 Zeichen"/>
+    <w:basedOn w:val="Absatzstandardschriftart"/>
     <w:link w:val="berschrift6"/>
     <w:rsid w:val="00C048A1"/>
     <w:rPr>
@@ -12729,9 +12797,9 @@
       <w:lang w:val="en-GB"/>
     </w:rPr>
   </w:style>
-  <w:style w:type="character" w:customStyle="1" w:styleId="berschrift7Zchn">
-    <w:name w:val="Überschrift 7 Zchn"/>
-    <w:basedOn w:val="Absatz-Standardschriftart"/>
+  <w:style w:type="character" w:customStyle="1" w:styleId="berschrift7Zeichen">
+    <w:name w:val="Überschrift 7 Zeichen"/>
+    <w:basedOn w:val="Absatzstandardschriftart"/>
     <w:link w:val="berschrift7"/>
     <w:rsid w:val="00C048A1"/>
     <w:rPr>
@@ -12743,9 +12811,9 @@
       <w:lang w:val="en-GB"/>
     </w:rPr>
   </w:style>
-  <w:style w:type="character" w:customStyle="1" w:styleId="berschrift8Zchn">
-    <w:name w:val="Überschrift 8 Zchn"/>
-    <w:basedOn w:val="Absatz-Standardschriftart"/>
+  <w:style w:type="character" w:customStyle="1" w:styleId="berschrift8Zeichen">
+    <w:name w:val="Überschrift 8 Zeichen"/>
+    <w:basedOn w:val="Absatzstandardschriftart"/>
     <w:link w:val="berschrift8"/>
     <w:rsid w:val="00C048A1"/>
     <w:rPr>
@@ -12756,9 +12824,9 @@
       <w:lang w:val="en-GB"/>
     </w:rPr>
   </w:style>
-  <w:style w:type="character" w:customStyle="1" w:styleId="berschrift9Zchn">
-    <w:name w:val="Überschrift 9 Zchn"/>
-    <w:basedOn w:val="Absatz-Standardschriftart"/>
+  <w:style w:type="character" w:customStyle="1" w:styleId="berschrift9Zeichen">
+    <w:name w:val="Überschrift 9 Zeichen"/>
+    <w:basedOn w:val="Absatzstandardschriftart"/>
     <w:link w:val="berschrift9"/>
     <w:semiHidden/>
     <w:rsid w:val="00C048A1"/>
@@ -12774,7 +12842,7 @@
   </w:style>
   <w:style w:type="character" w:customStyle="1" w:styleId="apple-converted-space">
     <w:name w:val="apple-converted-space"/>
-    <w:basedOn w:val="Absatz-Standardschriftart"/>
+    <w:basedOn w:val="Absatzstandardschriftart"/>
     <w:rsid w:val="00AC5BA1"/>
   </w:style>
   <w:style w:type="paragraph" w:customStyle="1" w:styleId="Koptekst2">
@@ -12814,9 +12882,9 @@
       <w:lang w:val="nl-NL" w:eastAsia="en-US"/>
     </w:rPr>
   </w:style>
-  <w:style w:type="character" w:customStyle="1" w:styleId="KommentartextZchn">
-    <w:name w:val="Kommentartext Zchn"/>
-    <w:basedOn w:val="Absatz-Standardschriftart"/>
+  <w:style w:type="character" w:customStyle="1" w:styleId="KommentartextZeichen">
+    <w:name w:val="Kommentartext Zeichen"/>
+    <w:basedOn w:val="Absatzstandardschriftart"/>
     <w:link w:val="Kommentartext"/>
     <w:uiPriority w:val="99"/>
     <w:semiHidden/>
@@ -12874,7 +12942,7 @@
   </w:style>
   <w:style w:type="character" w:customStyle="1" w:styleId="bulletChar">
     <w:name w:val="bullet Char"/>
-    <w:basedOn w:val="Absatz-Standardschriftart"/>
+    <w:basedOn w:val="Absatzstandardschriftart"/>
     <w:link w:val="bullet"/>
     <w:rsid w:val="005B1FE0"/>
     <w:rPr>
@@ -12883,9 +12951,9 @@
       <w:lang w:val="fi-FI" w:eastAsia="en-GB"/>
     </w:rPr>
   </w:style>
-  <w:style w:type="character" w:styleId="Fett">
+  <w:style w:type="character" w:styleId="Betont">
     <w:name w:val="Strong"/>
-    <w:basedOn w:val="Absatz-Standardschriftart"/>
+    <w:basedOn w:val="Absatzstandardschriftart"/>
     <w:uiPriority w:val="22"/>
     <w:qFormat/>
     <w:rsid w:val="0081190F"/>
@@ -12942,9 +13010,9 @@
       </w:tcPr>
     </w:tblStylePr>
   </w:style>
-  <w:style w:type="character" w:customStyle="1" w:styleId="FunotentextZchn">
-    <w:name w:val="Fußnotentext Zchn"/>
-    <w:basedOn w:val="Absatz-Standardschriftart"/>
+  <w:style w:type="character" w:customStyle="1" w:styleId="FunotentextZeichen">
+    <w:name w:val="Fußnotentext Zeichen"/>
+    <w:basedOn w:val="Absatzstandardschriftart"/>
     <w:link w:val="Funotentext"/>
     <w:semiHidden/>
     <w:rsid w:val="00CE1C5A"/>
@@ -12955,9 +13023,9 @@
       <w:lang w:val="en-GB" w:eastAsia="he-IL" w:bidi="he-IL"/>
     </w:rPr>
   </w:style>
-  <w:style w:type="character" w:styleId="Hervorhebung">
+  <w:style w:type="character" w:styleId="Herausstellen">
     <w:name w:val="Emphasis"/>
-    <w:basedOn w:val="Absatz-Standardschriftart"/>
+    <w:basedOn w:val="Absatzstandardschriftart"/>
     <w:uiPriority w:val="20"/>
     <w:qFormat/>
     <w:rsid w:val="005B6E8A"/>
@@ -12969,7 +13037,7 @@
   <w:style w:type="paragraph" w:styleId="Dokumentstruktur">
     <w:name w:val="Document Map"/>
     <w:basedOn w:val="Standard"/>
-    <w:link w:val="DokumentstrukturZchn"/>
+    <w:link w:val="DokumentstrukturZeichen"/>
     <w:semiHidden/>
     <w:unhideWhenUsed/>
     <w:rsid w:val="005C68B9"/>
@@ -12981,9 +13049,9 @@
       <w:szCs w:val="24"/>
     </w:rPr>
   </w:style>
-  <w:style w:type="character" w:customStyle="1" w:styleId="DokumentstrukturZchn">
-    <w:name w:val="Dokumentstruktur Zchn"/>
-    <w:basedOn w:val="Absatz-Standardschriftart"/>
+  <w:style w:type="character" w:customStyle="1" w:styleId="DokumentstrukturZeichen">
+    <w:name w:val="Dokumentstruktur Zeichen"/>
+    <w:basedOn w:val="Absatzstandardschriftart"/>
     <w:link w:val="Dokumentstruktur"/>
     <w:semiHidden/>
     <w:rsid w:val="005C68B9"/>
@@ -12994,7 +13062,7 @@
   </w:style>
   <w:style w:type="character" w:styleId="Platzhaltertext">
     <w:name w:val="Placeholder Text"/>
-    <w:basedOn w:val="Absatz-Standardschriftart"/>
+    <w:basedOn w:val="Absatzstandardschriftart"/>
     <w:uiPriority w:val="99"/>
     <w:semiHidden/>
     <w:rsid w:val="00B544D4"/>
@@ -13018,7 +13086,7 @@
   </w:style>
   <w:style w:type="character" w:customStyle="1" w:styleId="RowHeading">
     <w:name w:val="Row Heading"/>
-    <w:basedOn w:val="Absatz-Standardschriftart"/>
+    <w:basedOn w:val="Absatzstandardschriftart"/>
     <w:rsid w:val="00B544D4"/>
     <w:rPr>
       <w:rFonts w:ascii="Verdana" w:hAnsi="Verdana"/>
@@ -13029,7 +13097,7 @@
   </w:style>
   <w:style w:type="character" w:styleId="SchwacheHervorhebung">
     <w:name w:val="Subtle Emphasis"/>
-    <w:basedOn w:val="Absatz-Standardschriftart"/>
+    <w:basedOn w:val="Absatzstandardschriftart"/>
     <w:uiPriority w:val="19"/>
     <w:qFormat/>
     <w:rsid w:val="00B544D4"/>
@@ -13041,12 +13109,12 @@
   </w:style>
   <w:style w:type="character" w:customStyle="1" w:styleId="property">
     <w:name w:val="property"/>
-    <w:basedOn w:val="Absatz-Standardschriftart"/>
+    <w:basedOn w:val="Absatzstandardschriftart"/>
     <w:rsid w:val="00B544D4"/>
   </w:style>
   <w:style w:type="character" w:customStyle="1" w:styleId="type-string">
     <w:name w:val="type-string"/>
-    <w:basedOn w:val="Absatz-Standardschriftart"/>
+    <w:basedOn w:val="Absatzstandardschriftart"/>
     <w:rsid w:val="00B544D4"/>
   </w:style>
   <w:style w:type="paragraph" w:customStyle="1" w:styleId="Normal2">
@@ -13062,9 +13130,9 @@
       <w:lang w:val="en-US" w:eastAsia="ja-JP"/>
     </w:rPr>
   </w:style>
-  <w:style w:type="character" w:customStyle="1" w:styleId="berschrift1Zchn">
-    <w:name w:val="Überschrift 1 Zchn"/>
-    <w:basedOn w:val="Absatz-Standardschriftart"/>
+  <w:style w:type="character" w:customStyle="1" w:styleId="berschrift1Zeichen">
+    <w:name w:val="Überschrift 1 Zeichen"/>
+    <w:basedOn w:val="Absatzstandardschriftart"/>
     <w:link w:val="berschrift1"/>
     <w:uiPriority w:val="9"/>
     <w:rsid w:val="006C4D10"/>
@@ -13124,7 +13192,7 @@
 </file>
 
 <file path=word/glossary/document.xml><?xml version="1.0" encoding="utf-8"?>
-<w:glossaryDocument xmlns:wpc="http://schemas.microsoft.com/office/word/2010/wordprocessingCanvas" xmlns:mc="http://schemas.openxmlformats.org/markup-compatibility/2006" xmlns:o="urn:schemas-microsoft-com:office:office" xmlns:r="http://schemas.openxmlformats.org/officeDocument/2006/relationships" xmlns:m="http://schemas.openxmlformats.org/officeDocument/2006/math" xmlns:v="urn:schemas-microsoft-com:vml" xmlns:wp14="http://schemas.microsoft.com/office/word/2010/wordprocessingDrawing" xmlns:wp="http://schemas.openxmlformats.org/drawingml/2006/wordprocessingDrawing" xmlns:w10="urn:schemas-microsoft-com:office:word" xmlns:w="http://schemas.openxmlformats.org/wordprocessingml/2006/main" xmlns:w14="http://schemas.microsoft.com/office/word/2010/wordml" xmlns:wpg="http://schemas.microsoft.com/office/word/2010/wordprocessingGroup" xmlns:wpi="http://schemas.microsoft.com/office/word/2010/wordprocessingInk" xmlns:wne="http://schemas.microsoft.com/office/word/2006/wordml" xmlns:wps="http://schemas.microsoft.com/office/word/2010/wordprocessingShape" mc:Ignorable="w14 wp14">
+<w:glossaryDocument xmlns:wpc="http://schemas.microsoft.com/office/word/2010/wordprocessingCanvas" xmlns:mo="http://schemas.microsoft.com/office/mac/office/2008/main" xmlns:mc="http://schemas.openxmlformats.org/markup-compatibility/2006" xmlns:mv="urn:schemas-microsoft-com:mac:vml" xmlns:o="urn:schemas-microsoft-com:office:office" xmlns:r="http://schemas.openxmlformats.org/officeDocument/2006/relationships" xmlns:m="http://schemas.openxmlformats.org/officeDocument/2006/math" xmlns:v="urn:schemas-microsoft-com:vml" xmlns:wp14="http://schemas.microsoft.com/office/word/2010/wordprocessingDrawing" xmlns:wp="http://schemas.openxmlformats.org/drawingml/2006/wordprocessingDrawing" xmlns:w10="urn:schemas-microsoft-com:office:word" xmlns:w="http://schemas.openxmlformats.org/wordprocessingml/2006/main" xmlns:w14="http://schemas.microsoft.com/office/word/2010/wordml" xmlns:wpg="http://schemas.microsoft.com/office/word/2010/wordprocessingGroup" xmlns:wpi="http://schemas.microsoft.com/office/word/2010/wordprocessingInk" xmlns:wne="http://schemas.microsoft.com/office/word/2006/wordml" xmlns:wps="http://schemas.microsoft.com/office/word/2010/wordprocessingShape" mc:Ignorable="w14 wp14">
   <w:docParts>
     <w:docPart>
       <w:docPartPr>
@@ -13162,16 +13230,16 @@
 <file path=word/glossary/fontTable.xml><?xml version="1.0" encoding="utf-8"?>
 <w:fonts xmlns:mc="http://schemas.openxmlformats.org/markup-compatibility/2006" xmlns:r="http://schemas.openxmlformats.org/officeDocument/2006/relationships" xmlns:w="http://schemas.openxmlformats.org/wordprocessingml/2006/main" xmlns:w14="http://schemas.microsoft.com/office/word/2010/wordml" mc:Ignorable="w14">
   <w:font w:name="Symbol">
-    <w:panose1 w:val="05050102010706020507"/>
+    <w:panose1 w:val="00000000000000000000"/>
     <w:charset w:val="02"/>
-    <w:family w:val="roman"/>
+    <w:family w:val="auto"/>
     <w:pitch w:val="variable"/>
     <w:sig w:usb0="00000000" w:usb1="10000000" w:usb2="00000000" w:usb3="00000000" w:csb0="80000000" w:csb1="00000000"/>
   </w:font>
   <w:font w:name="Times New Roman">
     <w:panose1 w:val="02020603050405020304"/>
     <w:charset w:val="00"/>
-    <w:family w:val="roman"/>
+    <w:family w:val="auto"/>
     <w:pitch w:val="variable"/>
     <w:sig w:usb0="E0002AFF" w:usb1="C0007841" w:usb2="00000009" w:usb3="00000000" w:csb0="000001FF" w:csb1="00000000"/>
   </w:font>
@@ -13185,54 +13253,53 @@
   <w:font w:name="Courier New">
     <w:panose1 w:val="02070309020205020404"/>
     <w:charset w:val="00"/>
-    <w:family w:val="modern"/>
-    <w:pitch w:val="fixed"/>
+    <w:family w:val="auto"/>
+    <w:pitch w:val="variable"/>
     <w:sig w:usb0="E0002AFF" w:usb1="C0007843" w:usb2="00000009" w:usb3="00000000" w:csb0="000001FF" w:csb1="00000000"/>
   </w:font>
   <w:font w:name="Calibri">
     <w:panose1 w:val="020F0502020204030204"/>
     <w:charset w:val="00"/>
-    <w:family w:val="swiss"/>
+    <w:family w:val="auto"/>
     <w:pitch w:val="variable"/>
-    <w:sig w:usb0="E00002FF" w:usb1="4000ACFF" w:usb2="00000001" w:usb3="00000000" w:csb0="0000019F" w:csb1="00000000"/>
+    <w:sig w:usb0="E10002FF" w:usb1="4000ACFF" w:usb2="00000009" w:usb3="00000000" w:csb0="0000019F" w:csb1="00000000"/>
   </w:font>
   <w:font w:name="Arial">
     <w:panose1 w:val="020B0604020202020204"/>
     <w:charset w:val="00"/>
-    <w:family w:val="swiss"/>
+    <w:family w:val="auto"/>
     <w:pitch w:val="variable"/>
     <w:sig w:usb0="E0002AFF" w:usb1="C0007843" w:usb2="00000009" w:usb3="00000000" w:csb0="000001FF" w:csb1="00000000"/>
   </w:font>
-  <w:font w:name="MS Gothic">
-    <w:altName w:val="ＭＳ ゴシック"/>
-    <w:panose1 w:val="020B0609070205080204"/>
-    <w:charset w:val="80"/>
-    <w:family w:val="modern"/>
-    <w:pitch w:val="fixed"/>
-    <w:sig w:usb0="E00002FF" w:usb1="6AC7FDFB" w:usb2="00000012" w:usb3="00000000" w:csb0="0002009F" w:csb1="00000000"/>
+  <w:font w:name="ＭＳ ゴシック">
+    <w:charset w:val="4E"/>
+    <w:family w:val="auto"/>
+    <w:pitch w:val="variable"/>
+    <w:sig w:usb0="00000001" w:usb1="08070000" w:usb2="00000010" w:usb3="00000000" w:csb0="00020000" w:csb1="00000000"/>
   </w:font>
   <w:font w:name="Tahoma">
     <w:panose1 w:val="020B0604030504040204"/>
     <w:charset w:val="00"/>
-    <w:family w:val="swiss"/>
+    <w:family w:val="auto"/>
     <w:pitch w:val="variable"/>
-    <w:sig w:usb0="E1002EFF" w:usb1="C000605B" w:usb2="00000029" w:usb3="00000000" w:csb0="000101FF" w:csb1="00000000"/>
+    <w:sig w:usb0="00000003" w:usb1="00000000" w:usb2="00000000" w:usb3="00000000" w:csb0="00000001" w:csb1="00000000"/>
   </w:font>
   <w:font w:name="Cambria">
     <w:panose1 w:val="02040503050406030204"/>
     <w:charset w:val="00"/>
-    <w:family w:val="roman"/>
+    <w:family w:val="auto"/>
     <w:pitch w:val="variable"/>
     <w:sig w:usb0="E00002FF" w:usb1="400004FF" w:usb2="00000000" w:usb3="00000000" w:csb0="0000019F" w:csb1="00000000"/>
   </w:font>
   <w:font w:name="Microsoft Sans Serif">
     <w:panose1 w:val="020B0604020202020204"/>
     <w:charset w:val="00"/>
-    <w:family w:val="swiss"/>
+    <w:family w:val="auto"/>
     <w:pitch w:val="variable"/>
-    <w:sig w:usb0="E1002AFF" w:usb1="C0000002" w:usb2="00000008" w:usb3="00000000" w:csb0="000101FF" w:csb1="00000000"/>
+    <w:sig w:usb0="00000003" w:usb1="00000000" w:usb2="00000000" w:usb3="00000000" w:csb0="00000001" w:csb1="00000000"/>
   </w:font>
   <w:font w:name="PT Sans Bold">
+    <w:panose1 w:val="020B0703020203020204"/>
     <w:charset w:val="00"/>
     <w:family w:val="auto"/>
     <w:pitch w:val="variable"/>
@@ -13245,33 +13312,45 @@
     <w:sig w:usb0="00000001" w:usb1="08070000" w:usb2="00000010" w:usb3="00000000" w:csb0="00020000" w:csb1="00000000"/>
   </w:font>
   <w:font w:name="Helvetica">
-    <w:panose1 w:val="020B0604020202020204"/>
+    <w:panose1 w:val="00000000000000000000"/>
     <w:charset w:val="00"/>
-    <w:family w:val="swiss"/>
-    <w:notTrueType/>
+    <w:family w:val="auto"/>
     <w:pitch w:val="variable"/>
     <w:sig w:usb0="00000003" w:usb1="00000000" w:usb2="00000000" w:usb3="00000000" w:csb0="00000001" w:csb1="00000000"/>
   </w:font>
   <w:font w:name="Verdana">
     <w:panose1 w:val="020B0604030504040204"/>
     <w:charset w:val="00"/>
-    <w:family w:val="swiss"/>
+    <w:family w:val="auto"/>
     <w:pitch w:val="variable"/>
-    <w:sig w:usb0="A10006FF" w:usb1="4000205B" w:usb2="00000010" w:usb3="00000000" w:csb0="0000019F" w:csb1="00000000"/>
+    <w:sig w:usb0="00000003" w:usb1="00000000" w:usb2="00000000" w:usb3="00000000" w:csb0="00000001" w:csb1="00000000"/>
   </w:font>
   <w:font w:name="Lucida Grande">
+    <w:panose1 w:val="020B0600040502020204"/>
     <w:charset w:val="00"/>
     <w:family w:val="auto"/>
     <w:pitch w:val="variable"/>
     <w:sig w:usb0="E1000AEF" w:usb1="5000A1FF" w:usb2="00000000" w:usb3="00000000" w:csb0="000001BF" w:csb1="00000000"/>
   </w:font>
-  <w:font w:name="MS Mincho">
-    <w:altName w:val="ＭＳ 明朝"/>
-    <w:panose1 w:val="02020609040205080304"/>
-    <w:charset w:val="80"/>
-    <w:family w:val="modern"/>
-    <w:pitch w:val="fixed"/>
-    <w:sig w:usb0="E00002FF" w:usb1="6AC7FDFB" w:usb2="00000012" w:usb3="00000000" w:csb0="0002009F" w:csb1="00000000"/>
+  <w:font w:name="Consolas">
+    <w:panose1 w:val="020B0609020204030204"/>
+    <w:charset w:val="00"/>
+    <w:family w:val="auto"/>
+    <w:pitch w:val="variable"/>
+    <w:sig w:usb0="E10002FF" w:usb1="4000FCFF" w:usb2="00000009" w:usb3="00000000" w:csb0="0000019F" w:csb1="00000000"/>
+  </w:font>
+  <w:font w:name="Courier">
+    <w:panose1 w:val="02000500000000000000"/>
+    <w:charset w:val="00"/>
+    <w:family w:val="auto"/>
+    <w:pitch w:val="variable"/>
+    <w:sig w:usb0="00000003" w:usb1="00000000" w:usb2="00000000" w:usb3="00000000" w:csb0="00000001" w:csb1="00000000"/>
+  </w:font>
+  <w:font w:name="ＭＳ 明朝">
+    <w:charset w:val="4E"/>
+    <w:family w:val="auto"/>
+    <w:pitch w:val="variable"/>
+    <w:sig w:usb0="00000001" w:usb1="08070000" w:usb2="00000010" w:usb3="00000000" w:csb0="00020000" w:csb1="00000000"/>
   </w:font>
 </w:fonts>
 </file>
@@ -13317,8 +13396,9 @@
     <m:intLim m:val="subSup"/>
     <m:naryLim m:val="undOvr"/>
   </m:mathPr>
-  <w:themeFontLang w:val="nl-NL"/>
+  <w:themeFontLang w:val="nl-NL" w:eastAsia="ja-JP"/>
   <w:clrSchemeMapping w:bg1="light1" w:t1="dark1" w:bg2="light2" w:t2="dark2" w:accent1="accent1" w:accent2="accent2" w:accent3="accent3" w:accent4="accent4" w:accent5="accent5" w:accent6="accent6" w:hyperlink="hyperlink" w:followedHyperlink="followedHyperlink"/>
+  <w:doNotAutoCompressPictures/>
   <w:decimalSymbol w:val="."/>
   <w:listSeparator w:val=","/>
 </w:settings>
@@ -13341,7 +13421,7 @@
       </w:pPr>
     </w:pPrDefault>
   </w:docDefaults>
-  <w:latentStyles w:defLockedState="0" w:defUIPriority="99" w:defSemiHidden="1" w:defUnhideWhenUsed="1" w:defQFormat="0" w:count="267">
+  <w:latentStyles w:defLockedState="0" w:defUIPriority="99" w:defSemiHidden="1" w:defUnhideWhenUsed="1" w:defQFormat="0" w:count="276">
     <w:lsdException w:name="Normal" w:semiHidden="0" w:uiPriority="0" w:unhideWhenUsed="0" w:qFormat="1"/>
     <w:lsdException w:name="heading 1" w:semiHidden="0" w:uiPriority="9" w:unhideWhenUsed="0" w:qFormat="1"/>
     <w:lsdException w:name="heading 2" w:uiPriority="9" w:qFormat="1"/>
@@ -13484,7 +13564,7 @@
     <w:name w:val="Normal"/>
     <w:qFormat/>
   </w:style>
-  <w:style w:type="character" w:default="1" w:styleId="Absatz-Standardschriftart">
+  <w:style w:type="character" w:default="1" w:styleId="Absatzstandardschriftart">
     <w:name w:val="Default Paragraph Font"/>
     <w:uiPriority w:val="1"/>
     <w:semiHidden/>
@@ -13513,7 +13593,7 @@
   </w:style>
   <w:style w:type="character" w:styleId="Platzhaltertext">
     <w:name w:val="Placeholder Text"/>
-    <w:basedOn w:val="Absatz-Standardschriftart"/>
+    <w:basedOn w:val="Absatzstandardschriftart"/>
     <w:uiPriority w:val="99"/>
     <w:semiHidden/>
     <w:rsid w:val="00651092"/>
@@ -13545,7 +13625,7 @@
 </file>
 
 <file path=word/glossary/stylesWithEffects.xml><?xml version="1.0" encoding="utf-8"?>
-<w:styles xmlns:wpc="http://schemas.microsoft.com/office/word/2010/wordprocessingCanvas" xmlns:mc="http://schemas.openxmlformats.org/markup-compatibility/2006" xmlns:o="urn:schemas-microsoft-com:office:office" xmlns:r="http://schemas.openxmlformats.org/officeDocument/2006/relationships" xmlns:m="http://schemas.openxmlformats.org/officeDocument/2006/math" xmlns:v="urn:schemas-microsoft-com:vml" xmlns:wp14="http://schemas.microsoft.com/office/word/2010/wordprocessingDrawing" xmlns:wp="http://schemas.openxmlformats.org/drawingml/2006/wordprocessingDrawing" xmlns:w10="urn:schemas-microsoft-com:office:word" xmlns:w="http://schemas.openxmlformats.org/wordprocessingml/2006/main" xmlns:w14="http://schemas.microsoft.com/office/word/2010/wordml" xmlns:wpg="http://schemas.microsoft.com/office/word/2010/wordprocessingGroup" xmlns:wpi="http://schemas.microsoft.com/office/word/2010/wordprocessingInk" xmlns:wne="http://schemas.microsoft.com/office/word/2006/wordml" xmlns:wps="http://schemas.microsoft.com/office/word/2010/wordprocessingShape" mc:Ignorable="w14 wp14">
+<w:styles xmlns:wpc="http://schemas.microsoft.com/office/word/2010/wordprocessingCanvas" xmlns:mo="http://schemas.microsoft.com/office/mac/office/2008/main" xmlns:mc="http://schemas.openxmlformats.org/markup-compatibility/2006" xmlns:mv="urn:schemas-microsoft-com:mac:vml" xmlns:o="urn:schemas-microsoft-com:office:office" xmlns:r="http://schemas.openxmlformats.org/officeDocument/2006/relationships" xmlns:m="http://schemas.openxmlformats.org/officeDocument/2006/math" xmlns:v="urn:schemas-microsoft-com:vml" xmlns:wp14="http://schemas.microsoft.com/office/word/2010/wordprocessingDrawing" xmlns:wp="http://schemas.openxmlformats.org/drawingml/2006/wordprocessingDrawing" xmlns:w10="urn:schemas-microsoft-com:office:word" xmlns:w="http://schemas.openxmlformats.org/wordprocessingml/2006/main" xmlns:w14="http://schemas.microsoft.com/office/word/2010/wordml" xmlns:wpg="http://schemas.microsoft.com/office/word/2010/wordprocessingGroup" xmlns:wpi="http://schemas.microsoft.com/office/word/2010/wordprocessingInk" xmlns:wne="http://schemas.microsoft.com/office/word/2006/wordml" xmlns:wps="http://schemas.microsoft.com/office/word/2010/wordprocessingShape" mc:Ignorable="w14 wp14">
   <w:docDefaults>
     <w:rPrDefault>
       <w:rPr>
@@ -13561,7 +13641,7 @@
       </w:pPr>
     </w:pPrDefault>
   </w:docDefaults>
-  <w:latentStyles w:defLockedState="0" w:defUIPriority="99" w:defSemiHidden="1" w:defUnhideWhenUsed="1" w:defQFormat="0" w:count="267">
+  <w:latentStyles w:defLockedState="0" w:defUIPriority="99" w:defSemiHidden="1" w:defUnhideWhenUsed="1" w:defQFormat="0" w:count="276">
     <w:lsdException w:name="Normal" w:semiHidden="0" w:uiPriority="0" w:unhideWhenUsed="0" w:qFormat="1"/>
     <w:lsdException w:name="heading 1" w:semiHidden="0" w:uiPriority="9" w:unhideWhenUsed="0" w:qFormat="1"/>
     <w:lsdException w:name="heading 2" w:uiPriority="9" w:qFormat="1"/>
@@ -13704,7 +13784,7 @@
     <w:name w:val="Normal"/>
     <w:qFormat/>
   </w:style>
-  <w:style w:type="character" w:default="1" w:styleId="Absatz-Standardschriftart">
+  <w:style w:type="character" w:default="1" w:styleId="Absatzstandardschriftart">
     <w:name w:val="Default Paragraph Font"/>
     <w:uiPriority w:val="1"/>
     <w:semiHidden/>
@@ -13733,7 +13813,7 @@
   </w:style>
   <w:style w:type="character" w:styleId="Platzhaltertext">
     <w:name w:val="Placeholder Text"/>
-    <w:basedOn w:val="Absatz-Standardschriftart"/>
+    <w:basedOn w:val="Absatzstandardschriftart"/>
     <w:uiPriority w:val="99"/>
     <w:semiHidden/>
     <w:rsid w:val="00651092"/>
@@ -13768,6 +13848,7 @@
 <w:webSettings xmlns:mc="http://schemas.openxmlformats.org/markup-compatibility/2006" xmlns:r="http://schemas.openxmlformats.org/officeDocument/2006/relationships" xmlns:w="http://schemas.openxmlformats.org/wordprocessingml/2006/main" xmlns:w14="http://schemas.microsoft.com/office/word/2010/wordml" mc:Ignorable="w14">
   <w:optimizeForBrowser/>
   <w:allowPNG/>
+  <w:doNotSaveAsSingleFile/>
 </w:webSettings>
 </file>
 
@@ -14096,7 +14177,7 @@
 </file>
 
 <file path=customXml/itemProps1.xml><?xml version="1.0" encoding="utf-8"?>
-<ds:datastoreItem xmlns:ds="http://schemas.openxmlformats.org/officeDocument/2006/customXml" ds:itemID="{FDD87FD8-0F82-4AFF-AFD6-BF6E61A1A7A0}">
+<ds:datastoreItem xmlns:ds="http://schemas.openxmlformats.org/officeDocument/2006/customXml" ds:itemID="{E69D8457-1681-0E48-BEE9-3B47C2D63B8F}">
   <ds:schemaRefs>
     <ds:schemaRef ds:uri="http://schemas.openxmlformats.org/officeDocument/2006/bibliography"/>
   </ds:schemaRefs>

</xml_diff>